<commit_message>
Modified Analysis findings as per the latest run
</commit_message>
<xml_diff>
--- a/PR2_Report_2.docx
+++ b/PR2_Report_2.docx
@@ -1924,7 +1924,19 @@
                 <w:lang w:eastAsia="en-IN"/>
                 <w14:ligatures w14:val="none"/>
               </w:rPr>
-              <w:t>0.9048</w:t>
+              <w:t>0.9</w:t>
+            </w:r>
+            <w:r>
+              <w:rPr>
+                <w:rFonts w:ascii="Aptos Narrow" w:eastAsia="Times New Roman" w:hAnsi="Aptos Narrow" w:cs="Times New Roman"/>
+                <w:color w:val="000000"/>
+                <w:kern w:val="0"/>
+                <w:sz w:val="22"/>
+                <w:szCs w:val="22"/>
+                <w:lang w:eastAsia="en-IN"/>
+                <w14:ligatures w14:val="none"/>
+              </w:rPr>
+              <w:t>862</w:t>
             </w:r>
           </w:p>
         </w:tc>
@@ -1966,7 +1978,19 @@
                 <w:lang w:eastAsia="en-IN"/>
                 <w14:ligatures w14:val="none"/>
               </w:rPr>
-              <w:t>0.9744</w:t>
+              <w:t>0.9</w:t>
+            </w:r>
+            <w:r>
+              <w:rPr>
+                <w:rFonts w:ascii="Aptos Narrow" w:eastAsia="Times New Roman" w:hAnsi="Aptos Narrow" w:cs="Times New Roman"/>
+                <w:color w:val="000000"/>
+                <w:kern w:val="0"/>
+                <w:sz w:val="22"/>
+                <w:szCs w:val="22"/>
+                <w:lang w:eastAsia="en-IN"/>
+                <w14:ligatures w14:val="none"/>
+              </w:rPr>
+              <w:t>466</w:t>
             </w:r>
           </w:p>
         </w:tc>
@@ -2008,7 +2032,7 @@
                 <w:lang w:eastAsia="en-IN"/>
                 <w14:ligatures w14:val="none"/>
               </w:rPr>
-              <w:t>0</w:t>
+              <w:t>1</w:t>
             </w:r>
             <w:r>
               <w:rPr>
@@ -2020,7 +2044,19 @@
                 <w:lang w:eastAsia="en-IN"/>
                 <w14:ligatures w14:val="none"/>
               </w:rPr>
-              <w:t>.0</w:t>
+              <w:t>.</w:t>
+            </w:r>
+            <w:r>
+              <w:rPr>
+                <w:rFonts w:ascii="Aptos Narrow" w:eastAsia="Times New Roman" w:hAnsi="Aptos Narrow" w:cs="Times New Roman"/>
+                <w:color w:val="000000"/>
+                <w:kern w:val="0"/>
+                <w:sz w:val="22"/>
+                <w:szCs w:val="22"/>
+                <w:lang w:eastAsia="en-IN"/>
+                <w14:ligatures w14:val="none"/>
+              </w:rPr>
+              <w:t>9073</w:t>
             </w:r>
           </w:p>
         </w:tc>
@@ -2062,7 +2098,31 @@
                 <w:lang w:eastAsia="en-IN"/>
                 <w14:ligatures w14:val="none"/>
               </w:rPr>
-              <w:t>0.294</w:t>
+              <w:t>0.</w:t>
+            </w:r>
+            <w:r>
+              <w:rPr>
+                <w:rFonts w:ascii="Aptos Narrow" w:eastAsia="Times New Roman" w:hAnsi="Aptos Narrow" w:cs="Times New Roman"/>
+                <w:color w:val="000000"/>
+                <w:kern w:val="0"/>
+                <w:sz w:val="22"/>
+                <w:szCs w:val="22"/>
+                <w:lang w:eastAsia="en-IN"/>
+                <w14:ligatures w14:val="none"/>
+              </w:rPr>
+              <w:t>13</w:t>
+            </w:r>
+            <w:r>
+              <w:rPr>
+                <w:rFonts w:ascii="Aptos Narrow" w:eastAsia="Times New Roman" w:hAnsi="Aptos Narrow" w:cs="Times New Roman"/>
+                <w:color w:val="000000"/>
+                <w:kern w:val="0"/>
+                <w:sz w:val="22"/>
+                <w:szCs w:val="22"/>
+                <w:lang w:eastAsia="en-IN"/>
+                <w14:ligatures w14:val="none"/>
+              </w:rPr>
+              <w:t>32</w:t>
             </w:r>
           </w:p>
         </w:tc>
@@ -2221,7 +2281,19 @@
                 <w:lang w:eastAsia="en-IN"/>
                 <w14:ligatures w14:val="none"/>
               </w:rPr>
-              <w:t>0.9048</w:t>
+              <w:t>0.9</w:t>
+            </w:r>
+            <w:r>
+              <w:rPr>
+                <w:rFonts w:ascii="Aptos Narrow" w:eastAsia="Times New Roman" w:hAnsi="Aptos Narrow" w:cs="Times New Roman"/>
+                <w:color w:val="000000"/>
+                <w:kern w:val="0"/>
+                <w:sz w:val="22"/>
+                <w:szCs w:val="22"/>
+                <w:lang w:eastAsia="en-IN"/>
+                <w14:ligatures w14:val="none"/>
+              </w:rPr>
+              <w:t>862</w:t>
             </w:r>
           </w:p>
         </w:tc>
@@ -2263,7 +2335,19 @@
                 <w:lang w:eastAsia="en-IN"/>
                 <w14:ligatures w14:val="none"/>
               </w:rPr>
-              <w:t>0.9744</w:t>
+              <w:t>0.9</w:t>
+            </w:r>
+            <w:r>
+              <w:rPr>
+                <w:rFonts w:ascii="Aptos Narrow" w:eastAsia="Times New Roman" w:hAnsi="Aptos Narrow" w:cs="Times New Roman"/>
+                <w:color w:val="000000"/>
+                <w:kern w:val="0"/>
+                <w:sz w:val="22"/>
+                <w:szCs w:val="22"/>
+                <w:lang w:eastAsia="en-IN"/>
+                <w14:ligatures w14:val="none"/>
+              </w:rPr>
+              <w:t>466</w:t>
             </w:r>
           </w:p>
         </w:tc>
@@ -2305,7 +2389,19 @@
                 <w:lang w:eastAsia="en-IN"/>
                 <w14:ligatures w14:val="none"/>
               </w:rPr>
-              <w:t>0.001</w:t>
+              <w:t>0.00</w:t>
+            </w:r>
+            <w:r>
+              <w:rPr>
+                <w:rFonts w:ascii="Aptos Narrow" w:eastAsia="Times New Roman" w:hAnsi="Aptos Narrow" w:cs="Times New Roman"/>
+                <w:color w:val="000000"/>
+                <w:kern w:val="0"/>
+                <w:sz w:val="22"/>
+                <w:szCs w:val="22"/>
+                <w:lang w:eastAsia="en-IN"/>
+                <w14:ligatures w14:val="none"/>
+              </w:rPr>
+              <w:t>06</w:t>
             </w:r>
           </w:p>
         </w:tc>
@@ -2347,7 +2443,19 @@
                 <w:lang w:eastAsia="en-IN"/>
                 <w14:ligatures w14:val="none"/>
               </w:rPr>
-              <w:t>0.007</w:t>
+              <w:t>0.0</w:t>
+            </w:r>
+            <w:r>
+              <w:rPr>
+                <w:rFonts w:ascii="Aptos Narrow" w:eastAsia="Times New Roman" w:hAnsi="Aptos Narrow" w:cs="Times New Roman"/>
+                <w:color w:val="000000"/>
+                <w:kern w:val="0"/>
+                <w:sz w:val="22"/>
+                <w:szCs w:val="22"/>
+                <w:lang w:eastAsia="en-IN"/>
+                <w14:ligatures w14:val="none"/>
+              </w:rPr>
+              <w:t>371</w:t>
             </w:r>
           </w:p>
         </w:tc>
@@ -2464,7 +2572,19 @@
                 <w:lang w:eastAsia="en-IN"/>
                 <w14:ligatures w14:val="none"/>
               </w:rPr>
-              <w:t>0.9211</w:t>
+              <w:t>0.92</w:t>
+            </w:r>
+            <w:r>
+              <w:rPr>
+                <w:rFonts w:ascii="Aptos Narrow" w:eastAsia="Times New Roman" w:hAnsi="Aptos Narrow" w:cs="Times New Roman"/>
+                <w:color w:val="000000"/>
+                <w:kern w:val="0"/>
+                <w:sz w:val="22"/>
+                <w:szCs w:val="22"/>
+                <w:lang w:eastAsia="en-IN"/>
+                <w14:ligatures w14:val="none"/>
+              </w:rPr>
+              <w:t>10</w:t>
             </w:r>
           </w:p>
         </w:tc>
@@ -2506,7 +2626,19 @@
                 <w:lang w:eastAsia="en-IN"/>
                 <w14:ligatures w14:val="none"/>
               </w:rPr>
-              <w:t>0.8571</w:t>
+              <w:t>0.</w:t>
+            </w:r>
+            <w:r>
+              <w:rPr>
+                <w:rFonts w:ascii="Aptos Narrow" w:eastAsia="Times New Roman" w:hAnsi="Aptos Narrow" w:cs="Times New Roman"/>
+                <w:color w:val="000000"/>
+                <w:kern w:val="0"/>
+                <w:sz w:val="22"/>
+                <w:szCs w:val="22"/>
+                <w:lang w:eastAsia="en-IN"/>
+                <w14:ligatures w14:val="none"/>
+              </w:rPr>
+              <w:t>9583</w:t>
             </w:r>
           </w:p>
         </w:tc>
@@ -2548,7 +2680,19 @@
                 <w:lang w:eastAsia="en-IN"/>
                 <w14:ligatures w14:val="none"/>
               </w:rPr>
-              <w:t>0.9231</w:t>
+              <w:t>0.92</w:t>
+            </w:r>
+            <w:r>
+              <w:rPr>
+                <w:rFonts w:ascii="Aptos Narrow" w:eastAsia="Times New Roman" w:hAnsi="Aptos Narrow" w:cs="Times New Roman"/>
+                <w:color w:val="000000"/>
+                <w:kern w:val="0"/>
+                <w:sz w:val="22"/>
+                <w:szCs w:val="22"/>
+                <w:lang w:eastAsia="en-IN"/>
+                <w14:ligatures w14:val="none"/>
+              </w:rPr>
+              <w:t>00</w:t>
             </w:r>
           </w:p>
         </w:tc>
@@ -2590,7 +2734,31 @@
                 <w:lang w:eastAsia="en-IN"/>
                 <w14:ligatures w14:val="none"/>
               </w:rPr>
-              <w:t>0.001</w:t>
+              <w:t>0.00</w:t>
+            </w:r>
+            <w:r>
+              <w:rPr>
+                <w:rFonts w:ascii="Aptos Narrow" w:eastAsia="Times New Roman" w:hAnsi="Aptos Narrow" w:cs="Times New Roman"/>
+                <w:color w:val="000000"/>
+                <w:kern w:val="0"/>
+                <w:sz w:val="22"/>
+                <w:szCs w:val="22"/>
+                <w:lang w:eastAsia="en-IN"/>
+                <w14:ligatures w14:val="none"/>
+              </w:rPr>
+              <w:t>1</w:t>
+            </w:r>
+            <w:r>
+              <w:rPr>
+                <w:rFonts w:ascii="Aptos Narrow" w:eastAsia="Times New Roman" w:hAnsi="Aptos Narrow" w:cs="Times New Roman"/>
+                <w:color w:val="000000"/>
+                <w:kern w:val="0"/>
+                <w:sz w:val="22"/>
+                <w:szCs w:val="22"/>
+                <w:lang w:eastAsia="en-IN"/>
+                <w14:ligatures w14:val="none"/>
+              </w:rPr>
+              <w:t>7</w:t>
             </w:r>
           </w:p>
         </w:tc>
@@ -2645,6 +2813,18 @@
                 <w14:ligatures w14:val="none"/>
               </w:rPr>
               <w:t>.0</w:t>
+            </w:r>
+            <w:r>
+              <w:rPr>
+                <w:rFonts w:ascii="Aptos Narrow" w:eastAsia="Times New Roman" w:hAnsi="Aptos Narrow" w:cs="Times New Roman"/>
+                <w:color w:val="000000"/>
+                <w:kern w:val="0"/>
+                <w:sz w:val="22"/>
+                <w:szCs w:val="22"/>
+                <w:lang w:eastAsia="en-IN"/>
+                <w14:ligatures w14:val="none"/>
+              </w:rPr>
+              <w:t>003</w:t>
             </w:r>
           </w:p>
         </w:tc>
@@ -2858,7 +3038,19 @@
                 <w:lang w:eastAsia="en-IN"/>
                 <w14:ligatures w14:val="none"/>
               </w:rPr>
-              <w:t>0.5598</w:t>
+              <w:t>0.5</w:t>
+            </w:r>
+            <w:r>
+              <w:rPr>
+                <w:rFonts w:ascii="Aptos Narrow" w:eastAsia="Times New Roman" w:hAnsi="Aptos Narrow" w:cs="Times New Roman"/>
+                <w:color w:val="000000"/>
+                <w:kern w:val="0"/>
+                <w:sz w:val="22"/>
+                <w:szCs w:val="22"/>
+                <w:lang w:eastAsia="en-IN"/>
+                <w14:ligatures w14:val="none"/>
+              </w:rPr>
+              <w:t>652</w:t>
             </w:r>
           </w:p>
         </w:tc>
@@ -2900,19 +3092,7 @@
                 <w:lang w:eastAsia="en-IN"/>
                 <w14:ligatures w14:val="none"/>
               </w:rPr>
-              <w:t>0</w:t>
-            </w:r>
-            <w:r>
-              <w:rPr>
-                <w:rFonts w:ascii="Aptos Narrow" w:eastAsia="Times New Roman" w:hAnsi="Aptos Narrow" w:cs="Times New Roman"/>
-                <w:color w:val="000000"/>
-                <w:kern w:val="0"/>
-                <w:sz w:val="22"/>
-                <w:szCs w:val="22"/>
-                <w:lang w:eastAsia="en-IN"/>
-                <w14:ligatures w14:val="none"/>
-              </w:rPr>
-              <w:t>.0</w:t>
+              <w:t>5.9604</w:t>
             </w:r>
           </w:p>
         </w:tc>
@@ -2954,7 +3134,31 @@
                 <w:lang w:eastAsia="en-IN"/>
                 <w14:ligatures w14:val="none"/>
               </w:rPr>
-              <w:t>35.105</w:t>
+              <w:t>15</w:t>
+            </w:r>
+            <w:r>
+              <w:rPr>
+                <w:rFonts w:ascii="Aptos Narrow" w:eastAsia="Times New Roman" w:hAnsi="Aptos Narrow" w:cs="Times New Roman"/>
+                <w:color w:val="000000"/>
+                <w:kern w:val="0"/>
+                <w:sz w:val="22"/>
+                <w:szCs w:val="22"/>
+                <w:lang w:eastAsia="en-IN"/>
+                <w14:ligatures w14:val="none"/>
+              </w:rPr>
+              <w:t>.</w:t>
+            </w:r>
+            <w:r>
+              <w:rPr>
+                <w:rFonts w:ascii="Aptos Narrow" w:eastAsia="Times New Roman" w:hAnsi="Aptos Narrow" w:cs="Times New Roman"/>
+                <w:color w:val="000000"/>
+                <w:kern w:val="0"/>
+                <w:sz w:val="22"/>
+                <w:szCs w:val="22"/>
+                <w:lang w:eastAsia="en-IN"/>
+                <w14:ligatures w14:val="none"/>
+              </w:rPr>
+              <w:t>9903</w:t>
             </w:r>
           </w:p>
         </w:tc>
@@ -3155,7 +3359,19 @@
                 <w:lang w:eastAsia="en-IN"/>
                 <w14:ligatures w14:val="none"/>
               </w:rPr>
-              <w:t>0.5433</w:t>
+              <w:t>0.54</w:t>
+            </w:r>
+            <w:r>
+              <w:rPr>
+                <w:rFonts w:ascii="Aptos Narrow" w:eastAsia="Times New Roman" w:hAnsi="Aptos Narrow" w:cs="Times New Roman"/>
+                <w:color w:val="000000"/>
+                <w:kern w:val="0"/>
+                <w:sz w:val="22"/>
+                <w:szCs w:val="22"/>
+                <w:lang w:eastAsia="en-IN"/>
+                <w14:ligatures w14:val="none"/>
+              </w:rPr>
+              <w:t>86</w:t>
             </w:r>
           </w:p>
         </w:tc>
@@ -3197,7 +3413,19 @@
                 <w:lang w:eastAsia="en-IN"/>
                 <w14:ligatures w14:val="none"/>
               </w:rPr>
-              <w:t>0.006</w:t>
+              <w:t>0.00</w:t>
+            </w:r>
+            <w:r>
+              <w:rPr>
+                <w:rFonts w:ascii="Aptos Narrow" w:eastAsia="Times New Roman" w:hAnsi="Aptos Narrow" w:cs="Times New Roman"/>
+                <w:color w:val="000000"/>
+                <w:kern w:val="0"/>
+                <w:sz w:val="22"/>
+                <w:szCs w:val="22"/>
+                <w:lang w:eastAsia="en-IN"/>
+                <w14:ligatures w14:val="none"/>
+              </w:rPr>
+              <w:t>18</w:t>
             </w:r>
           </w:p>
         </w:tc>
@@ -3239,7 +3467,31 @@
                 <w:lang w:eastAsia="en-IN"/>
                 <w14:ligatures w14:val="none"/>
               </w:rPr>
-              <w:t>0.112</w:t>
+              <w:t>0.</w:t>
+            </w:r>
+            <w:r>
+              <w:rPr>
+                <w:rFonts w:ascii="Aptos Narrow" w:eastAsia="Times New Roman" w:hAnsi="Aptos Narrow" w:cs="Times New Roman"/>
+                <w:color w:val="000000"/>
+                <w:kern w:val="0"/>
+                <w:sz w:val="22"/>
+                <w:szCs w:val="22"/>
+                <w:lang w:eastAsia="en-IN"/>
+                <w14:ligatures w14:val="none"/>
+              </w:rPr>
+              <w:t>04</w:t>
+            </w:r>
+            <w:r>
+              <w:rPr>
+                <w:rFonts w:ascii="Aptos Narrow" w:eastAsia="Times New Roman" w:hAnsi="Aptos Narrow" w:cs="Times New Roman"/>
+                <w:color w:val="000000"/>
+                <w:kern w:val="0"/>
+                <w:sz w:val="22"/>
+                <w:szCs w:val="22"/>
+                <w:lang w:eastAsia="en-IN"/>
+                <w14:ligatures w14:val="none"/>
+              </w:rPr>
+              <w:t>22</w:t>
             </w:r>
           </w:p>
         </w:tc>
@@ -3440,7 +3692,19 @@
                 <w:lang w:eastAsia="en-IN"/>
                 <w14:ligatures w14:val="none"/>
               </w:rPr>
-              <w:t>0.4453</w:t>
+              <w:t>0.44</w:t>
+            </w:r>
+            <w:r>
+              <w:rPr>
+                <w:rFonts w:ascii="Aptos Narrow" w:eastAsia="Times New Roman" w:hAnsi="Aptos Narrow" w:cs="Times New Roman"/>
+                <w:color w:val="000000"/>
+                <w:kern w:val="0"/>
+                <w:sz w:val="22"/>
+                <w:szCs w:val="22"/>
+                <w:lang w:eastAsia="en-IN"/>
+                <w14:ligatures w14:val="none"/>
+              </w:rPr>
+              <w:t>61</w:t>
             </w:r>
           </w:p>
         </w:tc>
@@ -3482,7 +3746,19 @@
                 <w:lang w:eastAsia="en-IN"/>
                 <w14:ligatures w14:val="none"/>
               </w:rPr>
-              <w:t>0.003</w:t>
+              <w:t>0.00</w:t>
+            </w:r>
+            <w:r>
+              <w:rPr>
+                <w:rFonts w:ascii="Aptos Narrow" w:eastAsia="Times New Roman" w:hAnsi="Aptos Narrow" w:cs="Times New Roman"/>
+                <w:color w:val="000000"/>
+                <w:kern w:val="0"/>
+                <w:sz w:val="22"/>
+                <w:szCs w:val="22"/>
+                <w:lang w:eastAsia="en-IN"/>
+                <w14:ligatures w14:val="none"/>
+              </w:rPr>
+              <w:t>13</w:t>
             </w:r>
           </w:p>
         </w:tc>
@@ -3524,7 +3800,19 @@
                 <w:lang w:eastAsia="en-IN"/>
                 <w14:ligatures w14:val="none"/>
               </w:rPr>
-              <w:t>0.001</w:t>
+              <w:t>0.00</w:t>
+            </w:r>
+            <w:r>
+              <w:rPr>
+                <w:rFonts w:ascii="Aptos Narrow" w:eastAsia="Times New Roman" w:hAnsi="Aptos Narrow" w:cs="Times New Roman"/>
+                <w:color w:val="000000"/>
+                <w:kern w:val="0"/>
+                <w:sz w:val="22"/>
+                <w:szCs w:val="22"/>
+                <w:lang w:eastAsia="en-IN"/>
+                <w14:ligatures w14:val="none"/>
+              </w:rPr>
+              <w:t>04</w:t>
             </w:r>
           </w:p>
         </w:tc>
@@ -3601,35 +3889,7 @@
           <w:sz w:val="22"/>
           <w:szCs w:val="22"/>
         </w:rPr>
-        <w:t>CustomKNN</w:t>
-      </w:r>
-      <w:r>
-        <w:rPr>
-          <w:sz w:val="22"/>
-          <w:szCs w:val="22"/>
-        </w:rPr>
-        <w:t>Classifier</w:t>
-      </w:r>
-      <w:r>
-        <w:rPr>
-          <w:sz w:val="22"/>
-          <w:szCs w:val="22"/>
-        </w:rPr>
-        <w:t xml:space="preserve"> on Breast Cancer</w:t>
-      </w:r>
-      <w:r>
-        <w:rPr>
-          <w:sz w:val="22"/>
-          <w:szCs w:val="22"/>
-        </w:rPr>
-        <w:t xml:space="preserve"> Wisconsin</w:t>
-      </w:r>
-      <w:r>
-        <w:rPr>
-          <w:sz w:val="22"/>
-          <w:szCs w:val="22"/>
-        </w:rPr>
-        <w:t xml:space="preserve"> dataset.</w:t>
+        <w:t>CustomKNNClassifier on Breast Cancer Wisconsin dataset.</w:t>
       </w:r>
     </w:p>
     <w:p>
@@ -3674,14 +3934,7 @@
           <w:sz w:val="22"/>
           <w:szCs w:val="22"/>
         </w:rPr>
-        <w:t>KNeighborClassifier</w:t>
-      </w:r>
-      <w:r>
-        <w:rPr>
-          <w:sz w:val="22"/>
-          <w:szCs w:val="22"/>
-        </w:rPr>
-        <w:t xml:space="preserve"> on Breast Cancer Wisconsin dataset.</w:t>
+        <w:t>KNeighborClassifier on Breast Cancer Wisconsin dataset.</w:t>
       </w:r>
     </w:p>
     <w:p>
@@ -3726,14 +3979,7 @@
           <w:sz w:val="22"/>
           <w:szCs w:val="22"/>
         </w:rPr>
-        <w:t>Gaussian Naïve Bayes</w:t>
-      </w:r>
-      <w:r>
-        <w:rPr>
-          <w:sz w:val="22"/>
-          <w:szCs w:val="22"/>
-        </w:rPr>
-        <w:t xml:space="preserve"> on Breast Cancer Wisconsin dataset.</w:t>
+        <w:t>Gaussian Naïve Bayes on Breast Cancer Wisconsin dataset.</w:t>
       </w:r>
     </w:p>
     <w:p>
@@ -3778,21 +4024,7 @@
           <w:sz w:val="22"/>
           <w:szCs w:val="22"/>
         </w:rPr>
-        <w:t xml:space="preserve">CustomKNNClassifier on </w:t>
-      </w:r>
-      <w:r>
-        <w:rPr>
-          <w:sz w:val="22"/>
-          <w:szCs w:val="22"/>
-        </w:rPr>
-        <w:t>Wine Quality Dataset</w:t>
-      </w:r>
-      <w:r>
-        <w:rPr>
-          <w:sz w:val="22"/>
-          <w:szCs w:val="22"/>
-        </w:rPr>
-        <w:t>.</w:t>
+        <w:t>CustomKNNClassifier on Wine Quality Dataset.</w:t>
       </w:r>
     </w:p>
     <w:p>
@@ -3838,21 +4070,7 @@
           <w:sz w:val="22"/>
           <w:szCs w:val="22"/>
         </w:rPr>
-        <w:t>KNeighborClassifier on Wine Quality Datase</w:t>
-      </w:r>
-      <w:r>
-        <w:rPr>
-          <w:sz w:val="22"/>
-          <w:szCs w:val="22"/>
-        </w:rPr>
-        <w:t>t</w:t>
-      </w:r>
-      <w:r>
-        <w:rPr>
-          <w:sz w:val="22"/>
-          <w:szCs w:val="22"/>
-        </w:rPr>
-        <w:t>.</w:t>
+        <w:t>KNeighborClassifier on Wine Quality Dataset.</w:t>
       </w:r>
     </w:p>
     <w:p>
@@ -3909,15 +4127,33 @@
       </w:r>
     </w:p>
     <w:p>
-      <w:r>
-        <w:rPr>
-          <w:noProof/>
+      <w:pPr>
+        <w:rPr>
+          <w:color w:val="00B050"/>
+          <w:sz w:val="22"/>
+          <w:szCs w:val="22"/>
+        </w:rPr>
+      </w:pPr>
+    </w:p>
+    <w:p>
+      <w:pPr>
+        <w:rPr>
+          <w:color w:val="00B050"/>
+          <w:sz w:val="22"/>
+          <w:szCs w:val="22"/>
+        </w:rPr>
+      </w:pPr>
+      <w:r>
+        <w:rPr>
+          <w:color w:val="00B050"/>
+          <w:sz w:val="22"/>
+          <w:szCs w:val="22"/>
         </w:rPr>
         <w:drawing>
-          <wp:inline distT="0" distB="0" distL="0" distR="0" wp14:anchorId="6CC7EF41" wp14:editId="1748A758">
-            <wp:extent cx="1922860" cy="1656000"/>
-            <wp:effectExtent l="0" t="0" r="1270" b="1905"/>
-            <wp:docPr id="639333631" name="Picture 1" descr="A chart of different colored squares&#10;&#10;AI-generated content may be incorrect."/>
+          <wp:inline distT="0" distB="0" distL="0" distR="0" wp14:anchorId="0818530B" wp14:editId="58E39C9A">
+            <wp:extent cx="1966517" cy="1499616"/>
+            <wp:effectExtent l="0" t="0" r="2540" b="0"/>
+            <wp:docPr id="1861171767" name="Picture 1"/>
             <wp:cNvGraphicFramePr>
               <a:graphicFrameLocks xmlns:a="http://schemas.openxmlformats.org/drawingml/2006/main" noChangeAspect="1"/>
             </wp:cNvGraphicFramePr>
@@ -3925,7 +4161,7 @@
               <a:graphicData uri="http://schemas.openxmlformats.org/drawingml/2006/picture">
                 <pic:pic xmlns:pic="http://schemas.openxmlformats.org/drawingml/2006/picture">
                   <pic:nvPicPr>
-                    <pic:cNvPr id="639333631" name="Picture 1" descr="A chart of different colored squares&#10;&#10;AI-generated content may be incorrect."/>
+                    <pic:cNvPr id="1861171767" name=""/>
                     <pic:cNvPicPr/>
                   </pic:nvPicPr>
                   <pic:blipFill>
@@ -3937,7 +4173,7 @@
                   <pic:spPr>
                     <a:xfrm>
                       <a:off x="0" y="0"/>
-                      <a:ext cx="1922860" cy="1656000"/>
+                      <a:ext cx="1966517" cy="1499616"/>
                     </a:xfrm>
                     <a:prstGeom prst="rect">
                       <a:avLst/>
@@ -3951,13 +4187,15 @@
       </w:r>
       <w:r>
         <w:rPr>
-          <w:noProof/>
+          <w:color w:val="00B050"/>
+          <w:sz w:val="22"/>
+          <w:szCs w:val="22"/>
         </w:rPr>
         <w:drawing>
-          <wp:inline distT="0" distB="0" distL="0" distR="0" wp14:anchorId="5F903EA3" wp14:editId="2FEA4309">
-            <wp:extent cx="1933830" cy="1656000"/>
-            <wp:effectExtent l="0" t="0" r="0" b="1905"/>
-            <wp:docPr id="616810020" name="Picture 1" descr="A chart of a number of colored squares&#10;&#10;AI-generated content may be incorrect."/>
+          <wp:inline distT="0" distB="0" distL="0" distR="0" wp14:anchorId="745D761C" wp14:editId="42332F8D">
+            <wp:extent cx="1986139" cy="1499616"/>
+            <wp:effectExtent l="0" t="0" r="0" b="0"/>
+            <wp:docPr id="969233241" name="Picture 1"/>
             <wp:cNvGraphicFramePr>
               <a:graphicFrameLocks xmlns:a="http://schemas.openxmlformats.org/drawingml/2006/main" noChangeAspect="1"/>
             </wp:cNvGraphicFramePr>
@@ -3965,7 +4203,7 @@
               <a:graphicData uri="http://schemas.openxmlformats.org/drawingml/2006/picture">
                 <pic:pic xmlns:pic="http://schemas.openxmlformats.org/drawingml/2006/picture">
                   <pic:nvPicPr>
-                    <pic:cNvPr id="616810020" name="Picture 1" descr="A chart of a number of colored squares&#10;&#10;AI-generated content may be incorrect."/>
+                    <pic:cNvPr id="969233241" name=""/>
                     <pic:cNvPicPr/>
                   </pic:nvPicPr>
                   <pic:blipFill>
@@ -3977,7 +4215,7 @@
                   <pic:spPr>
                     <a:xfrm>
                       <a:off x="0" y="0"/>
-                      <a:ext cx="1933830" cy="1656000"/>
+                      <a:ext cx="1986139" cy="1499616"/>
                     </a:xfrm>
                     <a:prstGeom prst="rect">
                       <a:avLst/>
@@ -3991,13 +4229,15 @@
       </w:r>
       <w:r>
         <w:rPr>
-          <w:noProof/>
+          <w:color w:val="00B050"/>
+          <w:sz w:val="22"/>
+          <w:szCs w:val="22"/>
         </w:rPr>
         <w:drawing>
-          <wp:inline distT="0" distB="0" distL="0" distR="0" wp14:anchorId="3EE3765F" wp14:editId="4A7A39F1">
-            <wp:extent cx="1820503" cy="1656000"/>
-            <wp:effectExtent l="0" t="0" r="8890" b="1905"/>
-            <wp:docPr id="766212697" name="Picture 1" descr="A chart with numbers and a number of colored squares&#10;&#10;AI-generated content may be incorrect."/>
+          <wp:inline distT="0" distB="0" distL="0" distR="0" wp14:anchorId="5E950F87" wp14:editId="482D3508">
+            <wp:extent cx="1734658" cy="1499616"/>
+            <wp:effectExtent l="0" t="0" r="5715" b="0"/>
+            <wp:docPr id="1348766540" name="Picture 1"/>
             <wp:cNvGraphicFramePr>
               <a:graphicFrameLocks xmlns:a="http://schemas.openxmlformats.org/drawingml/2006/main" noChangeAspect="1"/>
             </wp:cNvGraphicFramePr>
@@ -4005,7 +4245,7 @@
               <a:graphicData uri="http://schemas.openxmlformats.org/drawingml/2006/picture">
                 <pic:pic xmlns:pic="http://schemas.openxmlformats.org/drawingml/2006/picture">
                   <pic:nvPicPr>
-                    <pic:cNvPr id="766212697" name="Picture 1" descr="A chart with numbers and a number of colored squares&#10;&#10;AI-generated content may be incorrect."/>
+                    <pic:cNvPr id="1348766540" name=""/>
                     <pic:cNvPicPr/>
                   </pic:nvPicPr>
                   <pic:blipFill>
@@ -4017,7 +4257,7 @@
                   <pic:spPr>
                     <a:xfrm>
                       <a:off x="0" y="0"/>
-                      <a:ext cx="1820503" cy="1656000"/>
+                      <a:ext cx="1734658" cy="1499616"/>
                     </a:xfrm>
                     <a:prstGeom prst="rect">
                       <a:avLst/>
@@ -4031,15 +4271,24 @@
       </w:r>
     </w:p>
     <w:p>
-      <w:r>
-        <w:rPr>
-          <w:noProof/>
+      <w:pPr>
+        <w:rPr>
+          <w:color w:val="00B050"/>
+          <w:sz w:val="22"/>
+          <w:szCs w:val="22"/>
+        </w:rPr>
+      </w:pPr>
+      <w:r>
+        <w:rPr>
+          <w:color w:val="00B050"/>
+          <w:sz w:val="22"/>
+          <w:szCs w:val="22"/>
         </w:rPr>
         <w:drawing>
-          <wp:inline distT="0" distB="0" distL="0" distR="0" wp14:anchorId="07454AF7" wp14:editId="39566EFD">
-            <wp:extent cx="1933827" cy="1656000"/>
-            <wp:effectExtent l="0" t="0" r="0" b="1905"/>
-            <wp:docPr id="329219977" name="Picture 1" descr="A chart with numbers and labels&#10;&#10;AI-generated content may be incorrect."/>
+          <wp:inline distT="0" distB="0" distL="0" distR="0" wp14:anchorId="1197DC87" wp14:editId="66E9D9AE">
+            <wp:extent cx="1941832" cy="1508760"/>
+            <wp:effectExtent l="0" t="0" r="1270" b="2540"/>
+            <wp:docPr id="2055987192" name="Picture 1"/>
             <wp:cNvGraphicFramePr>
               <a:graphicFrameLocks xmlns:a="http://schemas.openxmlformats.org/drawingml/2006/main" noChangeAspect="1"/>
             </wp:cNvGraphicFramePr>
@@ -4047,7 +4296,7 @@
               <a:graphicData uri="http://schemas.openxmlformats.org/drawingml/2006/picture">
                 <pic:pic xmlns:pic="http://schemas.openxmlformats.org/drawingml/2006/picture">
                   <pic:nvPicPr>
-                    <pic:cNvPr id="329219977" name="Picture 1" descr="A chart with numbers and labels&#10;&#10;AI-generated content may be incorrect."/>
+                    <pic:cNvPr id="2055987192" name=""/>
                     <pic:cNvPicPr/>
                   </pic:nvPicPr>
                   <pic:blipFill>
@@ -4059,7 +4308,7 @@
                   <pic:spPr>
                     <a:xfrm>
                       <a:off x="0" y="0"/>
-                      <a:ext cx="1933827" cy="1656000"/>
+                      <a:ext cx="1941832" cy="1508760"/>
                     </a:xfrm>
                     <a:prstGeom prst="rect">
                       <a:avLst/>
@@ -4073,13 +4322,15 @@
       </w:r>
       <w:r>
         <w:rPr>
-          <w:noProof/>
+          <w:color w:val="00B050"/>
+          <w:sz w:val="22"/>
+          <w:szCs w:val="22"/>
         </w:rPr>
         <w:drawing>
-          <wp:inline distT="0" distB="0" distL="0" distR="0" wp14:anchorId="6881FC07" wp14:editId="22E0329F">
-            <wp:extent cx="1944794" cy="1656000"/>
-            <wp:effectExtent l="0" t="0" r="0" b="1905"/>
-            <wp:docPr id="1026102679" name="Picture 1" descr="A chart with numbers and a number in a square&#10;&#10;AI-generated content may be incorrect."/>
+          <wp:inline distT="0" distB="0" distL="0" distR="0" wp14:anchorId="547316F1" wp14:editId="59A36743">
+            <wp:extent cx="1961692" cy="1508760"/>
+            <wp:effectExtent l="0" t="0" r="0" b="2540"/>
+            <wp:docPr id="1197806432" name="Picture 1"/>
             <wp:cNvGraphicFramePr>
               <a:graphicFrameLocks xmlns:a="http://schemas.openxmlformats.org/drawingml/2006/main" noChangeAspect="1"/>
             </wp:cNvGraphicFramePr>
@@ -4087,7 +4338,7 @@
               <a:graphicData uri="http://schemas.openxmlformats.org/drawingml/2006/picture">
                 <pic:pic xmlns:pic="http://schemas.openxmlformats.org/drawingml/2006/picture">
                   <pic:nvPicPr>
-                    <pic:cNvPr id="1026102679" name="Picture 1" descr="A chart with numbers and a number in a square&#10;&#10;AI-generated content may be incorrect."/>
+                    <pic:cNvPr id="1197806432" name=""/>
                     <pic:cNvPicPr/>
                   </pic:nvPicPr>
                   <pic:blipFill>
@@ -4099,7 +4350,7 @@
                   <pic:spPr>
                     <a:xfrm>
                       <a:off x="0" y="0"/>
-                      <a:ext cx="1944794" cy="1656000"/>
+                      <a:ext cx="1961692" cy="1508760"/>
                     </a:xfrm>
                     <a:prstGeom prst="rect">
                       <a:avLst/>
@@ -4113,13 +4364,15 @@
       </w:r>
       <w:r>
         <w:rPr>
-          <w:noProof/>
+          <w:color w:val="00B050"/>
+          <w:sz w:val="22"/>
+          <w:szCs w:val="22"/>
         </w:rPr>
         <w:drawing>
-          <wp:inline distT="0" distB="0" distL="0" distR="0" wp14:anchorId="2D9D02EC" wp14:editId="654B77BA">
-            <wp:extent cx="1853404" cy="1656000"/>
-            <wp:effectExtent l="0" t="0" r="0" b="1905"/>
-            <wp:docPr id="599827767" name="Picture 1" descr="A chart of a wine quality&#10;&#10;AI-generated content may be incorrect."/>
+          <wp:inline distT="0" distB="0" distL="0" distR="0" wp14:anchorId="69082B4E" wp14:editId="7F247ACC">
+            <wp:extent cx="1758532" cy="1508760"/>
+            <wp:effectExtent l="0" t="0" r="0" b="2540"/>
+            <wp:docPr id="1052114233" name="Picture 1"/>
             <wp:cNvGraphicFramePr>
               <a:graphicFrameLocks xmlns:a="http://schemas.openxmlformats.org/drawingml/2006/main" noChangeAspect="1"/>
             </wp:cNvGraphicFramePr>
@@ -4127,7 +4380,7 @@
               <a:graphicData uri="http://schemas.openxmlformats.org/drawingml/2006/picture">
                 <pic:pic xmlns:pic="http://schemas.openxmlformats.org/drawingml/2006/picture">
                   <pic:nvPicPr>
-                    <pic:cNvPr id="599827767" name="Picture 1" descr="A chart of a wine quality&#10;&#10;AI-generated content may be incorrect."/>
+                    <pic:cNvPr id="1052114233" name=""/>
                     <pic:cNvPicPr/>
                   </pic:nvPicPr>
                   <pic:blipFill>
@@ -4139,7 +4392,7 @@
                   <pic:spPr>
                     <a:xfrm>
                       <a:off x="0" y="0"/>
-                      <a:ext cx="1853404" cy="1656000"/>
+                      <a:ext cx="1758532" cy="1508760"/>
                     </a:xfrm>
                     <a:prstGeom prst="rect">
                       <a:avLst/>
@@ -4360,13 +4613,14 @@
       </w:pPr>
       <w:r>
         <w:rPr>
-          <w:noProof/>
+          <w:sz w:val="22"/>
+          <w:szCs w:val="22"/>
         </w:rPr>
         <w:drawing>
-          <wp:inline distT="0" distB="0" distL="0" distR="0" wp14:anchorId="4F7C087A" wp14:editId="010864B8">
-            <wp:extent cx="2814762" cy="1800000"/>
-            <wp:effectExtent l="0" t="0" r="5080" b="0"/>
-            <wp:docPr id="732387941" name="Picture 1" descr="A graph with blue and orange lines&#10;&#10;AI-generated content may be incorrect."/>
+          <wp:inline distT="0" distB="0" distL="0" distR="0" wp14:anchorId="25FE8762" wp14:editId="7F9BA8CB">
+            <wp:extent cx="2826203" cy="1801368"/>
+            <wp:effectExtent l="0" t="0" r="0" b="2540"/>
+            <wp:docPr id="196039294" name="Picture 1"/>
             <wp:cNvGraphicFramePr>
               <a:graphicFrameLocks xmlns:a="http://schemas.openxmlformats.org/drawingml/2006/main" noChangeAspect="1"/>
             </wp:cNvGraphicFramePr>
@@ -4374,36 +4628,23 @@
               <a:graphicData uri="http://schemas.openxmlformats.org/drawingml/2006/picture">
                 <pic:pic xmlns:pic="http://schemas.openxmlformats.org/drawingml/2006/picture">
                   <pic:nvPicPr>
-                    <pic:cNvPr id="732387941" name="Picture 1" descr="A graph with blue and orange lines&#10;&#10;AI-generated content may be incorrect."/>
-                    <pic:cNvPicPr>
-                      <a:picLocks noChangeAspect="1" noChangeArrowheads="1"/>
-                    </pic:cNvPicPr>
+                    <pic:cNvPr id="196039294" name=""/>
+                    <pic:cNvPicPr/>
                   </pic:nvPicPr>
                   <pic:blipFill>
-                    <a:blip r:embed="rId15" cstate="print">
-                      <a:extLst>
-                        <a:ext uri="{28A0092B-C50C-407E-A947-70E740481C1C}">
-                          <a14:useLocalDpi xmlns:a14="http://schemas.microsoft.com/office/drawing/2010/main" val="0"/>
-                        </a:ext>
-                      </a:extLst>
-                    </a:blip>
-                    <a:srcRect/>
+                    <a:blip r:embed="rId15"/>
                     <a:stretch>
                       <a:fillRect/>
                     </a:stretch>
                   </pic:blipFill>
-                  <pic:spPr bwMode="auto">
+                  <pic:spPr>
                     <a:xfrm>
                       <a:off x="0" y="0"/>
-                      <a:ext cx="2814762" cy="1800000"/>
+                      <a:ext cx="2826203" cy="1801368"/>
                     </a:xfrm>
                     <a:prstGeom prst="rect">
                       <a:avLst/>
                     </a:prstGeom>
-                    <a:noFill/>
-                    <a:ln>
-                      <a:noFill/>
-                    </a:ln>
                   </pic:spPr>
                 </pic:pic>
               </a:graphicData>
@@ -4413,13 +4654,14 @@
       </w:r>
       <w:r>
         <w:rPr>
-          <w:noProof/>
+          <w:sz w:val="22"/>
+          <w:szCs w:val="22"/>
         </w:rPr>
         <w:drawing>
-          <wp:inline distT="0" distB="0" distL="0" distR="0" wp14:anchorId="617EBA3E" wp14:editId="6B3F9372">
-            <wp:extent cx="2814761" cy="1800000"/>
-            <wp:effectExtent l="0" t="0" r="5080" b="0"/>
-            <wp:docPr id="1571902641" name="Picture 2" descr="A graph with blue and orange lines&#10;&#10;AI-generated content may be incorrect."/>
+          <wp:inline distT="0" distB="0" distL="0" distR="0" wp14:anchorId="4689477D" wp14:editId="5C1F62DC">
+            <wp:extent cx="2826203" cy="1801368"/>
+            <wp:effectExtent l="0" t="0" r="0" b="2540"/>
+            <wp:docPr id="852288643" name="Picture 1"/>
             <wp:cNvGraphicFramePr>
               <a:graphicFrameLocks xmlns:a="http://schemas.openxmlformats.org/drawingml/2006/main" noChangeAspect="1"/>
             </wp:cNvGraphicFramePr>
@@ -4427,36 +4669,23 @@
               <a:graphicData uri="http://schemas.openxmlformats.org/drawingml/2006/picture">
                 <pic:pic xmlns:pic="http://schemas.openxmlformats.org/drawingml/2006/picture">
                   <pic:nvPicPr>
-                    <pic:cNvPr id="1571902641" name="Picture 2" descr="A graph with blue and orange lines&#10;&#10;AI-generated content may be incorrect."/>
-                    <pic:cNvPicPr>
-                      <a:picLocks noChangeAspect="1" noChangeArrowheads="1"/>
-                    </pic:cNvPicPr>
+                    <pic:cNvPr id="852288643" name=""/>
+                    <pic:cNvPicPr/>
                   </pic:nvPicPr>
                   <pic:blipFill>
-                    <a:blip r:embed="rId16" cstate="print">
-                      <a:extLst>
-                        <a:ext uri="{28A0092B-C50C-407E-A947-70E740481C1C}">
-                          <a14:useLocalDpi xmlns:a14="http://schemas.microsoft.com/office/drawing/2010/main" val="0"/>
-                        </a:ext>
-                      </a:extLst>
-                    </a:blip>
-                    <a:srcRect/>
+                    <a:blip r:embed="rId16"/>
                     <a:stretch>
                       <a:fillRect/>
                     </a:stretch>
                   </pic:blipFill>
-                  <pic:spPr bwMode="auto">
+                  <pic:spPr>
                     <a:xfrm>
                       <a:off x="0" y="0"/>
-                      <a:ext cx="2814761" cy="1800000"/>
+                      <a:ext cx="2826203" cy="1801368"/>
                     </a:xfrm>
                     <a:prstGeom prst="rect">
                       <a:avLst/>
                     </a:prstGeom>
-                    <a:noFill/>
-                    <a:ln>
-                      <a:noFill/>
-                    </a:ln>
                   </pic:spPr>
                 </pic:pic>
               </a:graphicData>
@@ -8263,6 +8492,7 @@
   <w:style w:type="character" w:default="1" w:styleId="DefaultParagraphFont">
     <w:name w:val="Default Paragraph Font"/>
     <w:uiPriority w:val="1"/>
+    <w:semiHidden/>
     <w:unhideWhenUsed/>
   </w:style>
   <w:style w:type="table" w:default="1" w:styleId="TableNormal">

</xml_diff>